<commit_message>
moved images/ to photos/ so that they will not be ignored
</commit_message>
<xml_diff>
--- a/notes/Git_setup.docx
+++ b/notes/Git_setup.docx
@@ -73,7 +73,16 @@
           <w:sz w:val="19"/>
           <w:szCs w:val="19"/>
         </w:rPr>
-        <w:t xml:space="preserve">1. Read this </w:t>
+        <w:t xml:space="preserve">1. </w:t>
+      </w:r>
+      <w:r>
+        <w:rPr>
+          <w:rFonts w:ascii="Arial" w:eastAsia="Times New Roman" w:hAnsi="Arial" w:cs="Arial"/>
+          <w:color w:val="222222"/>
+          <w:sz w:val="19"/>
+          <w:szCs w:val="19"/>
+        </w:rPr>
+        <w:t xml:space="preserve">Read this </w:t>
       </w:r>
       <w:proofErr w:type="spellStart"/>
       <w:r>
@@ -192,6 +201,9 @@
       </w:hyperlink>
     </w:p>
     <w:p>
+      <w:pPr>
+        <w:spacing w:after="0" w:line="240" w:lineRule="auto"/>
+      </w:pPr>
       <w:r>
         <w:t xml:space="preserve">4. Work through the </w:t>
       </w:r>
@@ -213,8 +225,132 @@
       </w:hyperlink>
     </w:p>
     <w:p>
+      <w:pPr>
+        <w:spacing w:after="0" w:line="240" w:lineRule="auto"/>
+      </w:pPr>
+      <w:r>
+        <w:t>5. Clone my repository for image analysis</w:t>
+      </w:r>
+    </w:p>
+    <w:p>
+      <w:pPr>
+        <w:spacing w:after="0" w:line="240" w:lineRule="auto"/>
+      </w:pPr>
+      <w:r>
+        <w:tab/>
+        <w:t xml:space="preserve">a. In </w:t>
+      </w:r>
+      <w:proofErr w:type="spellStart"/>
+      <w:r>
+        <w:t>SourceTree</w:t>
+      </w:r>
+      <w:proofErr w:type="spellEnd"/>
+      <w:r>
+        <w:t>, click Clone/New</w:t>
+      </w:r>
+    </w:p>
+    <w:p>
+      <w:pPr>
+        <w:spacing w:after="0" w:line="240" w:lineRule="auto"/>
+      </w:pPr>
+      <w:r>
+        <w:tab/>
+      </w:r>
+      <w:proofErr w:type="gramStart"/>
+      <w:r>
+        <w:t>b</w:t>
+      </w:r>
+      <w:proofErr w:type="gramEnd"/>
+      <w:r>
+        <w:t xml:space="preserve">. Under Clone Repository tab, enter the Source Path/URL as </w:t>
+      </w:r>
+      <w:hyperlink r:id="rId9" w:history="1">
+        <w:r>
+          <w:rPr>
+            <w:rStyle w:val="Hyperlink"/>
+          </w:rPr>
+          <w:t>https://github.com/nicolise/Botrytis_ImageAnalysis.git</w:t>
+        </w:r>
+      </w:hyperlink>
+    </w:p>
+    <w:p>
+      <w:pPr>
+        <w:spacing w:after="0" w:line="240" w:lineRule="auto"/>
+        <w:ind w:firstLine="720"/>
+      </w:pPr>
+      <w:proofErr w:type="gramStart"/>
+      <w:r>
+        <w:t>c</w:t>
+      </w:r>
+      <w:proofErr w:type="gramEnd"/>
+      <w:r>
+        <w:t>. For Destination Path, click “…”</w:t>
+      </w:r>
+    </w:p>
+    <w:p>
+      <w:pPr>
+        <w:spacing w:after="0" w:line="240" w:lineRule="auto"/>
+        <w:ind w:firstLine="720"/>
+      </w:pPr>
+      <w:r>
+        <w:t xml:space="preserve">d. Make a new, empty directory (folder) with the name </w:t>
+      </w:r>
+      <w:proofErr w:type="spellStart"/>
+      <w:r>
+        <w:t>Botrytis_ImageAnalysis</w:t>
+      </w:r>
+      <w:proofErr w:type="spellEnd"/>
+      <w:r>
+        <w:t xml:space="preserve"> somewhere easy to find on your computer. ***Note: it takes a few steps to move/ delete repositories, so select the location for this carefully.</w:t>
+      </w:r>
+    </w:p>
+    <w:p>
+      <w:pPr>
+        <w:spacing w:after="0" w:line="240" w:lineRule="auto"/>
+        <w:ind w:firstLine="720"/>
+      </w:pPr>
+      <w:r>
+        <w:t xml:space="preserve">e. </w:t>
+      </w:r>
+      <w:r>
+        <w:t>Select Clone.</w:t>
+      </w:r>
+    </w:p>
+    <w:p>
+      <w:pPr>
+        <w:spacing w:after="0" w:line="240" w:lineRule="auto"/>
+        <w:ind w:firstLine="720"/>
+      </w:pPr>
+      <w:r>
+        <w:t xml:space="preserve">f. On the left window of </w:t>
+      </w:r>
+      <w:proofErr w:type="spellStart"/>
+      <w:r>
+        <w:t>SourceTree</w:t>
+      </w:r>
+      <w:proofErr w:type="spellEnd"/>
+      <w:r>
+        <w:t>, double click the new repository</w:t>
+      </w:r>
+    </w:p>
+    <w:p>
+      <w:pPr>
+        <w:spacing w:after="0" w:line="240" w:lineRule="auto"/>
+        <w:ind w:firstLine="720"/>
+      </w:pPr>
+      <w:r>
+        <w:t xml:space="preserve">g. </w:t>
+      </w:r>
       <w:bookmarkStart w:id="0" w:name="_GoBack"/>
       <w:bookmarkEnd w:id="0"/>
+    </w:p>
+    <w:p>
+      <w:pPr>
+        <w:spacing w:after="0" w:line="240" w:lineRule="auto"/>
+      </w:pPr>
+      <w:r>
+        <w:tab/>
+      </w:r>
     </w:p>
     <w:sectPr>
       <w:pgSz w:w="12240" w:h="15840"/>

</xml_diff>

<commit_message>
Added notes to Git_setup file
</commit_message>
<xml_diff>
--- a/notes/Git_setup.docx
+++ b/notes/Git_setup.docx
@@ -238,16 +238,13 @@
       </w:pPr>
       <w:r>
         <w:tab/>
-        <w:t xml:space="preserve">a. In </w:t>
+        <w:t xml:space="preserve">a. Log in to </w:t>
       </w:r>
       <w:proofErr w:type="spellStart"/>
       <w:r>
-        <w:t>SourceTree</w:t>
+        <w:t>github</w:t>
       </w:r>
       <w:proofErr w:type="spellEnd"/>
-      <w:r>
-        <w:t>, click Clone/New</w:t>
-      </w:r>
     </w:p>
     <w:p>
       <w:pPr>
@@ -255,23 +252,60 @@
       </w:pPr>
       <w:r>
         <w:tab/>
-      </w:r>
-      <w:proofErr w:type="gramStart"/>
-      <w:r>
-        <w:t>b</w:t>
-      </w:r>
-      <w:proofErr w:type="gramEnd"/>
-      <w:r>
-        <w:t xml:space="preserve">. Under Clone Repository tab, enter the Source Path/URL as </w:t>
+        <w:t xml:space="preserve">b. Navigate to </w:t>
       </w:r>
       <w:hyperlink r:id="rId9" w:history="1">
         <w:r>
           <w:rPr>
             <w:rStyle w:val="Hyperlink"/>
           </w:rPr>
-          <w:t>https://github.com/nicolise/Botrytis_ImageAnalysis.git</w:t>
+          <w:t>https://github.com/nicolise/Botrytis_ImageAnalysis</w:t>
         </w:r>
       </w:hyperlink>
+      <w:r>
+        <w:t xml:space="preserve"> and click Fork</w:t>
+      </w:r>
+    </w:p>
+    <w:p>
+      <w:pPr>
+        <w:spacing w:after="0" w:line="240" w:lineRule="auto"/>
+      </w:pPr>
+      <w:r>
+        <w:tab/>
+      </w:r>
+      <w:r>
+        <w:t>c</w:t>
+      </w:r>
+      <w:r>
+        <w:t xml:space="preserve">. In </w:t>
+      </w:r>
+      <w:proofErr w:type="spellStart"/>
+      <w:r>
+        <w:t>SourceTree</w:t>
+      </w:r>
+      <w:proofErr w:type="spellEnd"/>
+      <w:r>
+        <w:t>, click Clone/New</w:t>
+      </w:r>
+    </w:p>
+    <w:p>
+      <w:pPr>
+        <w:spacing w:after="0" w:line="240" w:lineRule="auto"/>
+      </w:pPr>
+      <w:r>
+        <w:tab/>
+      </w:r>
+      <w:proofErr w:type="gramStart"/>
+      <w:r>
+        <w:t>d</w:t>
+      </w:r>
+      <w:proofErr w:type="gramEnd"/>
+      <w:r>
+        <w:t xml:space="preserve">. Under Clone Repository tab, enter the Source Path/URL as </w:t>
+      </w:r>
+      <w:r>
+        <w:t>the URL to your forked version of my repository</w:t>
+      </w:r>
     </w:p>
     <w:p>
       <w:pPr>
@@ -313,7 +347,10 @@
         <w:t xml:space="preserve">e. </w:t>
       </w:r>
       <w:r>
-        <w:t>Select Clone.</w:t>
+        <w:t>Select Cl</w:t>
+      </w:r>
+      <w:r>
+        <w:t>one</w:t>
       </w:r>
     </w:p>
     <w:p>
@@ -340,6 +377,32 @@
       </w:pPr>
       <w:r>
         <w:t xml:space="preserve">g. </w:t>
+      </w:r>
+      <w:r>
+        <w:t>Check Log/History tab to see if your local repository is current with the online version</w:t>
+      </w:r>
+    </w:p>
+    <w:p>
+      <w:pPr>
+        <w:spacing w:after="0" w:line="240" w:lineRule="auto"/>
+        <w:ind w:firstLine="720"/>
+      </w:pPr>
+      <w:r>
+        <w:t>h. Check Files Status tab to see which files have changed since the last commit</w:t>
+      </w:r>
+    </w:p>
+    <w:p>
+      <w:pPr>
+        <w:spacing w:after="0" w:line="240" w:lineRule="auto"/>
+        <w:ind w:firstLine="720"/>
+      </w:pPr>
+      <w:proofErr w:type="spellStart"/>
+      <w:r>
+        <w:t>i</w:t>
+      </w:r>
+      <w:proofErr w:type="spellEnd"/>
+      <w:r>
+        <w:t xml:space="preserve">. If files have changed, </w:t>
       </w:r>
       <w:bookmarkStart w:id="0" w:name="_GoBack"/>
       <w:bookmarkEnd w:id="0"/>

</xml_diff>

<commit_message>
additional notes and practice images
</commit_message>
<xml_diff>
--- a/notes/Git_setup.docx
+++ b/notes/Git_setup.docx
@@ -8,24 +8,47 @@
         <w:spacing w:after="0" w:line="240" w:lineRule="auto"/>
         <w:rPr>
           <w:rFonts w:ascii="Arial" w:eastAsia="Times New Roman" w:hAnsi="Arial" w:cs="Arial"/>
-          <w:color w:val="222222"/>
-          <w:sz w:val="19"/>
-          <w:szCs w:val="19"/>
-        </w:rPr>
-      </w:pPr>
-      <w:r>
-        <w:rPr>
-          <w:rFonts w:ascii="Arial" w:eastAsia="Times New Roman" w:hAnsi="Arial" w:cs="Arial"/>
-          <w:color w:val="222222"/>
-          <w:sz w:val="19"/>
-          <w:szCs w:val="19"/>
-        </w:rPr>
-        <w:t xml:space="preserve">Instructions for setting up GitHub and </w:t>
+          <w:b/>
+          <w:color w:val="222222"/>
+          <w:sz w:val="19"/>
+          <w:szCs w:val="19"/>
+        </w:rPr>
+      </w:pPr>
+      <w:r>
+        <w:rPr>
+          <w:rFonts w:ascii="Arial" w:eastAsia="Times New Roman" w:hAnsi="Arial" w:cs="Arial"/>
+          <w:b/>
+          <w:color w:val="222222"/>
+          <w:sz w:val="19"/>
+          <w:szCs w:val="19"/>
+        </w:rPr>
+        <w:t xml:space="preserve">Instructions for </w:t>
+      </w:r>
+      <w:r>
+        <w:rPr>
+          <w:rFonts w:ascii="Arial" w:eastAsia="Times New Roman" w:hAnsi="Arial" w:cs="Arial"/>
+          <w:b/>
+          <w:color w:val="222222"/>
+          <w:sz w:val="19"/>
+          <w:szCs w:val="19"/>
+        </w:rPr>
+        <w:t xml:space="preserve">getting started with </w:t>
+      </w:r>
+      <w:r>
+        <w:rPr>
+          <w:rFonts w:ascii="Arial" w:eastAsia="Times New Roman" w:hAnsi="Arial" w:cs="Arial"/>
+          <w:b/>
+          <w:color w:val="222222"/>
+          <w:sz w:val="19"/>
+          <w:szCs w:val="19"/>
+        </w:rPr>
+        <w:t xml:space="preserve">GitHub and </w:t>
       </w:r>
       <w:proofErr w:type="spellStart"/>
       <w:r>
         <w:rPr>
           <w:rFonts w:ascii="Arial" w:eastAsia="Times New Roman" w:hAnsi="Arial" w:cs="Arial"/>
+          <w:b/>
           <w:color w:val="222222"/>
           <w:sz w:val="19"/>
           <w:szCs w:val="19"/>
@@ -36,6 +59,7 @@
       <w:r>
         <w:rPr>
           <w:rFonts w:ascii="Arial" w:eastAsia="Times New Roman" w:hAnsi="Arial" w:cs="Arial"/>
+          <w:b/>
           <w:color w:val="222222"/>
           <w:sz w:val="19"/>
           <w:szCs w:val="19"/>
@@ -60,8 +84,8 @@
         <w:shd w:val="clear" w:color="auto" w:fill="FFFFFF"/>
         <w:spacing w:after="0" w:line="240" w:lineRule="auto"/>
         <w:rPr>
-          <w:rFonts w:ascii="Arial" w:eastAsia="Times New Roman" w:hAnsi="Arial" w:cs="Arial"/>
-          <w:color w:val="222222"/>
+          <w:rStyle w:val="Hyperlink"/>
+          <w:rFonts w:ascii="Arial" w:eastAsia="Times New Roman" w:hAnsi="Arial" w:cs="Arial"/>
           <w:sz w:val="19"/>
           <w:szCs w:val="19"/>
         </w:rPr>
@@ -134,6 +158,78 @@
           <w:sz w:val="19"/>
           <w:szCs w:val="19"/>
         </w:rPr>
+        <w:tab/>
+      </w:r>
+      <w:r>
+        <w:rPr>
+          <w:rFonts w:ascii="Arial" w:eastAsia="Times New Roman" w:hAnsi="Arial" w:cs="Arial"/>
+          <w:color w:val="222222"/>
+          <w:sz w:val="19"/>
+          <w:szCs w:val="19"/>
+        </w:rPr>
+        <w:t xml:space="preserve">More </w:t>
+      </w:r>
+      <w:proofErr w:type="spellStart"/>
+      <w:r>
+        <w:rPr>
+          <w:rFonts w:ascii="Arial" w:eastAsia="Times New Roman" w:hAnsi="Arial" w:cs="Arial"/>
+          <w:color w:val="222222"/>
+          <w:sz w:val="19"/>
+          <w:szCs w:val="19"/>
+        </w:rPr>
+        <w:t>Git</w:t>
+      </w:r>
+      <w:proofErr w:type="spellEnd"/>
+      <w:r>
+        <w:rPr>
+          <w:rFonts w:ascii="Arial" w:eastAsia="Times New Roman" w:hAnsi="Arial" w:cs="Arial"/>
+          <w:color w:val="222222"/>
+          <w:sz w:val="19"/>
+          <w:szCs w:val="19"/>
+        </w:rPr>
+        <w:t xml:space="preserve"> practice (using the command line)</w:t>
+      </w:r>
+      <w:bookmarkStart w:id="0" w:name="_GoBack"/>
+      <w:bookmarkEnd w:id="0"/>
+      <w:r>
+        <w:rPr>
+          <w:rFonts w:ascii="Arial" w:eastAsia="Times New Roman" w:hAnsi="Arial" w:cs="Arial"/>
+          <w:color w:val="222222"/>
+          <w:sz w:val="19"/>
+          <w:szCs w:val="19"/>
+        </w:rPr>
+        <w:t xml:space="preserve"> </w:t>
+      </w:r>
+      <w:hyperlink r:id="rId6" w:history="1">
+        <w:r>
+          <w:rPr>
+            <w:rStyle w:val="Hyperlink"/>
+            <w:rFonts w:ascii="Arial" w:eastAsia="Times New Roman" w:hAnsi="Arial" w:cs="Arial"/>
+            <w:sz w:val="19"/>
+            <w:szCs w:val="19"/>
+          </w:rPr>
+          <w:t>https://swcarpentry.github.io/git-novice/</w:t>
+        </w:r>
+      </w:hyperlink>
+    </w:p>
+    <w:p>
+      <w:pPr>
+        <w:shd w:val="clear" w:color="auto" w:fill="FFFFFF"/>
+        <w:spacing w:after="0" w:line="240" w:lineRule="auto"/>
+        <w:rPr>
+          <w:rFonts w:ascii="Arial" w:eastAsia="Times New Roman" w:hAnsi="Arial" w:cs="Arial"/>
+          <w:color w:val="222222"/>
+          <w:sz w:val="19"/>
+          <w:szCs w:val="19"/>
+        </w:rPr>
+      </w:pPr>
+      <w:r>
+        <w:rPr>
+          <w:rFonts w:ascii="Arial" w:eastAsia="Times New Roman" w:hAnsi="Arial" w:cs="Arial"/>
+          <w:color w:val="222222"/>
+          <w:sz w:val="19"/>
+          <w:szCs w:val="19"/>
+        </w:rPr>
         <w:t xml:space="preserve">2. Install </w:t>
       </w:r>
       <w:proofErr w:type="spellStart"/>
@@ -156,7 +252,7 @@
         </w:rPr>
         <w:t xml:space="preserve"> </w:t>
       </w:r>
-      <w:hyperlink r:id="rId6" w:history="1">
+      <w:hyperlink r:id="rId7" w:history="1">
         <w:r>
           <w:rPr>
             <w:rStyle w:val="Hyperlink"/>
@@ -188,7 +284,7 @@
         </w:rPr>
         <w:t>3. Register for GitHub </w:t>
       </w:r>
-      <w:hyperlink r:id="rId7" w:history="1">
+      <w:hyperlink r:id="rId8" w:history="1">
         <w:r>
           <w:rPr>
             <w:rStyle w:val="Hyperlink"/>
@@ -215,7 +311,7 @@
       <w:r>
         <w:t xml:space="preserve"> basics tutorial </w:t>
       </w:r>
-      <w:hyperlink r:id="rId8" w:history="1">
+      <w:hyperlink r:id="rId9" w:history="1">
         <w:r>
           <w:rPr>
             <w:rStyle w:val="Hyperlink"/>
@@ -254,7 +350,7 @@
         <w:tab/>
         <w:t xml:space="preserve">b. Navigate to </w:t>
       </w:r>
-      <w:hyperlink r:id="rId9" w:history="1">
+      <w:hyperlink r:id="rId10" w:history="1">
         <w:r>
           <w:rPr>
             <w:rStyle w:val="Hyperlink"/>
@@ -356,10 +452,21 @@
     <w:p>
       <w:pPr>
         <w:spacing w:after="0" w:line="240" w:lineRule="auto"/>
+      </w:pPr>
+      <w:r>
+        <w:t>6. Keep repository up to date through commits</w:t>
+      </w:r>
+    </w:p>
+    <w:p>
+      <w:pPr>
+        <w:spacing w:after="0" w:line="240" w:lineRule="auto"/>
         <w:ind w:firstLine="720"/>
       </w:pPr>
       <w:r>
-        <w:t xml:space="preserve">f. On the left window of </w:t>
+        <w:t xml:space="preserve">a. </w:t>
+      </w:r>
+      <w:r>
+        <w:t xml:space="preserve">On the left window of </w:t>
       </w:r>
       <w:proofErr w:type="spellStart"/>
       <w:r>
@@ -376,7 +483,10 @@
         <w:ind w:firstLine="720"/>
       </w:pPr>
       <w:r>
-        <w:t xml:space="preserve">g. </w:t>
+        <w:t>b</w:t>
+      </w:r>
+      <w:r>
+        <w:t xml:space="preserve">. </w:t>
       </w:r>
       <w:r>
         <w:t>Check Log/History tab to see if your local repository is current with the online version</w:t>
@@ -388,7 +498,10 @@
         <w:ind w:firstLine="720"/>
       </w:pPr>
       <w:r>
-        <w:t>h. Check Files Status tab to see which files have changed since the last commit</w:t>
+        <w:t>c</w:t>
+      </w:r>
+      <w:r>
+        <w:t>. Check Files Status tab to see which files have changed since the last commit</w:t>
       </w:r>
     </w:p>
     <w:p>
@@ -396,16 +509,135 @@
         <w:spacing w:after="0" w:line="240" w:lineRule="auto"/>
         <w:ind w:firstLine="720"/>
       </w:pPr>
+      <w:r>
+        <w:t>d</w:t>
+      </w:r>
+      <w:r>
+        <w:t xml:space="preserve">. If files have changed, </w:t>
+      </w:r>
+      <w:r>
+        <w:t xml:space="preserve">click check boxes on </w:t>
+      </w:r>
       <w:proofErr w:type="spellStart"/>
       <w:r>
-        <w:t>i</w:t>
+        <w:t>Unstaged</w:t>
       </w:r>
       <w:proofErr w:type="spellEnd"/>
       <w:r>
-        <w:t xml:space="preserve">. If files have changed, </w:t>
-      </w:r>
-      <w:bookmarkStart w:id="0" w:name="_GoBack"/>
-      <w:bookmarkEnd w:id="0"/>
+        <w:t xml:space="preserve"> Files list</w:t>
+      </w:r>
+    </w:p>
+    <w:p>
+      <w:pPr>
+        <w:spacing w:after="0" w:line="240" w:lineRule="auto"/>
+        <w:ind w:firstLine="720"/>
+      </w:pPr>
+      <w:r>
+        <w:t xml:space="preserve">e. Select </w:t>
+      </w:r>
+      <w:proofErr w:type="gramStart"/>
+      <w:r>
+        <w:t>Commit,</w:t>
+      </w:r>
+      <w:proofErr w:type="gramEnd"/>
+      <w:r>
+        <w:t xml:space="preserve"> add a commit message describing the changes you have staged. Click Commit.</w:t>
+      </w:r>
+    </w:p>
+    <w:p>
+      <w:pPr>
+        <w:spacing w:after="0" w:line="240" w:lineRule="auto"/>
+        <w:ind w:firstLine="720"/>
+      </w:pPr>
+      <w:r>
+        <w:t>f. Under Log/History tab, select most current version of your local repository.</w:t>
+      </w:r>
+    </w:p>
+    <w:p>
+      <w:pPr>
+        <w:spacing w:after="0" w:line="240" w:lineRule="auto"/>
+        <w:ind w:firstLine="720"/>
+      </w:pPr>
+      <w:r>
+        <w:t>g. Select Pull and use default options to merge any changes from the online repository.</w:t>
+      </w:r>
+    </w:p>
+    <w:p>
+      <w:pPr>
+        <w:spacing w:after="0" w:line="240" w:lineRule="auto"/>
+        <w:ind w:firstLine="720"/>
+      </w:pPr>
+      <w:r>
+        <w:tab/>
+        <w:t>*** ALWAYS pull before you push</w:t>
+      </w:r>
+    </w:p>
+    <w:p>
+      <w:pPr>
+        <w:spacing w:after="0" w:line="240" w:lineRule="auto"/>
+        <w:ind w:firstLine="720"/>
+      </w:pPr>
+      <w:r>
+        <w:t xml:space="preserve">h. Select </w:t>
+      </w:r>
+      <w:proofErr w:type="gramStart"/>
+      <w:r>
+        <w:t>Push</w:t>
+      </w:r>
+      <w:proofErr w:type="gramEnd"/>
+      <w:r>
+        <w:t xml:space="preserve"> to send your changes to the online repository.</w:t>
+      </w:r>
+    </w:p>
+    <w:p>
+      <w:pPr>
+        <w:spacing w:after="0" w:line="240" w:lineRule="auto"/>
+      </w:pPr>
+      <w:r>
+        <w:t xml:space="preserve">7. </w:t>
+      </w:r>
+      <w:r>
+        <w:t xml:space="preserve">What to store using </w:t>
+      </w:r>
+      <w:proofErr w:type="spellStart"/>
+      <w:r>
+        <w:t>Git</w:t>
+      </w:r>
+      <w:proofErr w:type="spellEnd"/>
+    </w:p>
+    <w:p>
+      <w:pPr>
+        <w:spacing w:after="0" w:line="240" w:lineRule="auto"/>
+      </w:pPr>
+      <w:r>
+        <w:tab/>
+        <w:t xml:space="preserve">a. Do not back up large numbers of image </w:t>
+      </w:r>
+      <w:proofErr w:type="gramStart"/>
+      <w:r>
+        <w:t>files</w:t>
+      </w:r>
+      <w:proofErr w:type="gramEnd"/>
+      <w:r>
+        <w:t xml:space="preserve"> through GitHub. Keep data files and image files in a separate folder/ directory.</w:t>
+      </w:r>
+    </w:p>
+    <w:p>
+      <w:pPr>
+        <w:spacing w:after="0" w:line="240" w:lineRule="auto"/>
+      </w:pPr>
+      <w:r>
+        <w:tab/>
+        <w:t xml:space="preserve">b. In your </w:t>
+      </w:r>
+      <w:proofErr w:type="spellStart"/>
+      <w:r>
+        <w:t>git</w:t>
+      </w:r>
+      <w:proofErr w:type="spellEnd"/>
+      <w:r>
+        <w:t xml:space="preserve"> repositories, keep only scripts, notes files, script outputs (such as graphs and figures), and writing (for manuscripts or presentations).</w:t>
+      </w:r>
     </w:p>
     <w:p>
       <w:pPr>

</xml_diff>